<commit_message>
Updated the Game Challenge Document
The old document contained outdated information about the previous state
of the game.  This new version contains the new numbers concerning
senior units, the new attack and defend commands, and the new reinforce
option.
</commit_message>
<xml_diff>
--- a/Game Challenge/Game Challenge Document.docx
+++ b/Game Challenge/Game Challenge Document.docx
@@ -38,8 +38,22 @@
       <w:pPr>
         <w:spacing w:after="0" w:line="480" w:lineRule="auto"/>
       </w:pPr>
+    </w:p>
+    <w:p>
+      <w:pPr>
+        <w:spacing w:after="0" w:line="480" w:lineRule="auto"/>
+      </w:pPr>
       <w:r>
         <w:tab/>
+        <w:t xml:space="preserve">Furthermore, each team will also dedicate a certain number of students to defend for that round.  Defending an attack successfully will not yield an additional flag for that round, but it will still cause the opposing students to be captured.  You will have to balance both your attacking and defending units.  </w:t>
+      </w:r>
+    </w:p>
+    <w:p>
+      <w:pPr>
+        <w:spacing w:after="0" w:line="480" w:lineRule="auto"/>
+      </w:pPr>
+      <w:r>
+        <w:tab/>
       </w:r>
     </w:p>
     <w:p>
@@ -66,31 +80,151 @@
         <w:ind w:firstLine="720"/>
       </w:pPr>
       <w:r>
-        <w:t>In addition, both teams have enlisted the help of 3 of their school’s star capture the flag players in past competitions.  These senior players, when sent during a round, will single handedly capture the enemy’s flag and all of the troops that were sent during the round.  However, both teams can only use these seniors once each.  After they’ve sent 3 seniors, they cannot send any more.</w:t>
-      </w:r>
-    </w:p>
-    <w:p>
-      <w:pPr>
-        <w:spacing w:after="0" w:line="480" w:lineRule="auto"/>
-        <w:ind w:firstLine="720"/>
-      </w:pPr>
-    </w:p>
-    <w:p>
-      <w:pPr>
-        <w:spacing w:after="0" w:line="480" w:lineRule="auto"/>
-        <w:ind w:firstLine="720"/>
-      </w:pPr>
-      <w:r>
         <w:lastRenderedPageBreak/>
+        <w:t xml:space="preserve">In addition, both teams have enlisted the help of </w:t>
+      </w:r>
+      <w:r>
+        <w:t>5</w:t>
+      </w:r>
+      <w:r>
+        <w:t xml:space="preserve"> of their school’s star capture the flag players in past competitions.  </w:t>
+      </w:r>
+      <w:r>
+        <w:t>Just one of these</w:t>
+      </w:r>
+      <w:r>
+        <w:t xml:space="preserve"> senior players, when sent</w:t>
+      </w:r>
+      <w:r>
+        <w:t xml:space="preserve"> offensively</w:t>
+      </w:r>
+      <w:r>
+        <w:t xml:space="preserve"> during a round, will single handedly capture the enemy’s flag and all of the troops that were </w:t>
+      </w:r>
+      <w:r>
+        <w:t>left defending it</w:t>
+      </w:r>
+      <w:r>
+        <w:t>.</w:t>
+      </w:r>
+      <w:r>
+        <w:t xml:space="preserve">  If one is used defensively, they can prevent all opposing troops from taking a </w:t>
+      </w:r>
+      <w:proofErr w:type="gramStart"/>
+      <w:r>
+        <w:t>flag ,</w:t>
+      </w:r>
+      <w:proofErr w:type="gramEnd"/>
+      <w:r>
+        <w:t xml:space="preserve"> in addition to capturing every single enemy unit.</w:t>
+      </w:r>
+      <w:r>
+        <w:t xml:space="preserve"> </w:t>
+      </w:r>
+      <w:r>
+        <w:t xml:space="preserve"> </w:t>
+      </w:r>
+      <w:r>
+        <w:t xml:space="preserve">However, both teams can only use these seniors once each.  After they’ve sent </w:t>
+      </w:r>
+      <w:r>
+        <w:t>5</w:t>
+      </w:r>
+      <w:r>
+        <w:t xml:space="preserve"> seniors, they cannot send any more.</w:t>
+      </w:r>
+    </w:p>
+    <w:p>
+      <w:pPr>
+        <w:spacing w:after="0" w:line="480" w:lineRule="auto"/>
+        <w:ind w:firstLine="720"/>
+      </w:pPr>
+    </w:p>
+    <w:p>
+      <w:pPr>
+        <w:spacing w:after="0" w:line="480" w:lineRule="auto"/>
+        <w:ind w:firstLine="720"/>
+      </w:pPr>
+      <w:r>
+        <w:t xml:space="preserve">Also, you may choose to abstain from attacking or defending (or both) and reinforce the total number of units you have for future turns.  Reinforcing will add 10 outside students to your total pool of students.  </w:t>
+      </w:r>
+    </w:p>
+    <w:p>
+      <w:pPr>
+        <w:spacing w:after="0" w:line="480" w:lineRule="auto"/>
+        <w:ind w:firstLine="720"/>
+      </w:pPr>
+    </w:p>
+    <w:p>
+      <w:pPr>
+        <w:spacing w:after="0" w:line="480" w:lineRule="auto"/>
+        <w:ind w:firstLine="720"/>
+      </w:pPr>
+      <w:r>
         <w:t>In the case of ties, both teams will not lose any students, and neither team will capture a flag.  If both teams use a senior at the same time, then they will both lose that senior, and neither will gain any bonuses for the round.</w:t>
       </w:r>
     </w:p>
     <w:p>
       <w:pPr>
         <w:spacing w:after="0" w:line="480" w:lineRule="auto"/>
+        <w:ind w:firstLine="720"/>
+      </w:pPr>
+    </w:p>
+    <w:p>
+      <w:pPr>
+        <w:spacing w:after="0" w:line="480" w:lineRule="auto"/>
+        <w:ind w:firstLine="720"/>
+      </w:pPr>
+    </w:p>
+    <w:p>
+      <w:pPr>
+        <w:spacing w:after="0" w:line="480" w:lineRule="auto"/>
+        <w:ind w:firstLine="720"/>
+      </w:pPr>
+    </w:p>
+    <w:p>
+      <w:pPr>
+        <w:spacing w:after="0" w:line="480" w:lineRule="auto"/>
+        <w:ind w:firstLine="720"/>
+      </w:pPr>
+    </w:p>
+    <w:p>
+      <w:pPr>
+        <w:spacing w:after="0" w:line="480" w:lineRule="auto"/>
+        <w:ind w:firstLine="720"/>
+      </w:pPr>
+    </w:p>
+    <w:p>
+      <w:pPr>
+        <w:spacing w:after="0" w:line="480" w:lineRule="auto"/>
+        <w:ind w:firstLine="720"/>
+      </w:pPr>
+    </w:p>
+    <w:p>
+      <w:pPr>
+        <w:spacing w:after="0" w:line="480" w:lineRule="auto"/>
+        <w:ind w:firstLine="720"/>
+      </w:pPr>
+    </w:p>
+    <w:p>
+      <w:pPr>
+        <w:spacing w:after="0" w:line="480" w:lineRule="auto"/>
+        <w:ind w:firstLine="720"/>
+      </w:pPr>
+    </w:p>
+    <w:p>
+      <w:pPr>
+        <w:spacing w:after="0" w:line="480" w:lineRule="auto"/>
+        <w:ind w:firstLine="720"/>
+      </w:pPr>
+    </w:p>
+    <w:p>
+      <w:pPr>
+        <w:spacing w:after="0" w:line="480" w:lineRule="auto"/>
         <w:jc w:val="center"/>
       </w:pPr>
       <w:r>
+        <w:lastRenderedPageBreak/>
         <w:t>Making a Java Bot</w:t>
       </w:r>
     </w:p>
@@ -109,6 +243,20 @@
       <w:proofErr w:type="spellEnd"/>
       <w:r>
         <w:t xml:space="preserve"> in order to trigger a command:</w:t>
+      </w:r>
+    </w:p>
+    <w:p>
+      <w:pPr>
+        <w:spacing w:after="0" w:line="480" w:lineRule="auto"/>
+        <w:ind w:firstLine="720"/>
+      </w:pPr>
+      <w:proofErr w:type="gramStart"/>
+      <w:r>
+        <w:t>free</w:t>
+      </w:r>
+      <w:proofErr w:type="gramEnd"/>
+      <w:r>
+        <w:t xml:space="preserve">            which will add half of the total number of captured students to your total</w:t>
       </w:r>
     </w:p>
     <w:p>
@@ -119,43 +267,70 @@
       <w:proofErr w:type="spellStart"/>
       <w:proofErr w:type="gramStart"/>
       <w:r>
-        <w:t>send;</w:t>
+        <w:t>attack;</w:t>
       </w:r>
       <w:proofErr w:type="gramEnd"/>
       <w:r>
-        <w:t>x</w:t>
+        <w:t>x;defend;y</w:t>
       </w:r>
       <w:proofErr w:type="spellEnd"/>
       <w:r>
-        <w:t xml:space="preserve">        where x is the number of students you wish to send.</w:t>
-      </w:r>
-    </w:p>
-    <w:p>
-      <w:pPr>
-        <w:spacing w:after="0" w:line="480" w:lineRule="auto"/>
-        <w:ind w:firstLine="720"/>
-      </w:pPr>
+        <w:t xml:space="preserve"> where x and </w:t>
+      </w:r>
+      <w:proofErr w:type="spellStart"/>
+      <w:r>
+        <w:t>ycan</w:t>
+      </w:r>
+      <w:proofErr w:type="spellEnd"/>
+      <w:r>
+        <w:t xml:space="preserve"> be any of the following:</w:t>
+      </w:r>
+    </w:p>
+    <w:p>
+      <w:pPr>
+        <w:pStyle w:val="ListParagraph"/>
+        <w:numPr>
+          <w:ilvl w:val="0"/>
+          <w:numId w:val="1"/>
+        </w:numPr>
+        <w:spacing w:after="0" w:line="480" w:lineRule="auto"/>
+      </w:pPr>
+      <w:r>
+        <w:t xml:space="preserve"> The number of units you are sending to attack (x) and defend (y)</w:t>
+      </w:r>
+    </w:p>
+    <w:p>
+      <w:pPr>
+        <w:pStyle w:val="ListParagraph"/>
+        <w:numPr>
+          <w:ilvl w:val="0"/>
+          <w:numId w:val="1"/>
+        </w:numPr>
+        <w:spacing w:after="0" w:line="480" w:lineRule="auto"/>
+      </w:pPr>
+      <w:r>
+        <w:t xml:space="preserve">The </w:t>
+      </w:r>
       <w:proofErr w:type="gramStart"/>
       <w:r>
-        <w:t>free</w:t>
+        <w:t>word “reinforce</w:t>
       </w:r>
       <w:proofErr w:type="gramEnd"/>
       <w:r>
-        <w:t xml:space="preserve">            which will add half of the total number of captured students to your total</w:t>
-      </w:r>
-    </w:p>
-    <w:p>
-      <w:pPr>
-        <w:spacing w:after="0" w:line="480" w:lineRule="auto"/>
-        <w:ind w:firstLine="720"/>
-      </w:pPr>
-      <w:proofErr w:type="gramStart"/>
-      <w:r>
-        <w:t>senior</w:t>
-      </w:r>
-      <w:proofErr w:type="gramEnd"/>
-      <w:r>
-        <w:t xml:space="preserve">         which will send 1 of your 3 senior units during this round only</w:t>
+        <w:t>”, which will add students to your total student pool.  When reinforcing, you are treated as sending 0 attacking units (for x) or 0 defending units (for y).</w:t>
+      </w:r>
+    </w:p>
+    <w:p>
+      <w:pPr>
+        <w:pStyle w:val="ListParagraph"/>
+        <w:numPr>
+          <w:ilvl w:val="0"/>
+          <w:numId w:val="1"/>
+        </w:numPr>
+        <w:spacing w:after="0" w:line="480" w:lineRule="auto"/>
+      </w:pPr>
+      <w:r>
+        <w:t>The word “senior”, which will send a senior to attack (x) or defend (y).</w:t>
       </w:r>
     </w:p>
     <w:p>
@@ -166,10 +341,16 @@
         <w:spacing w:after="0" w:line="480" w:lineRule="auto"/>
       </w:pPr>
       <w:r>
-        <w:t>Failure to structure your commands with the proper format and capitalization will confuse your troops, causing you to send 0 students for the round giving your opponent a free turn.</w:t>
+        <w:t>Failure to structure your commands with the proper format and capitalization will confuse your troops, causing you to send 0 students for the round</w:t>
+      </w:r>
+      <w:r>
+        <w:t xml:space="preserve"> and</w:t>
       </w:r>
       <w:bookmarkStart w:id="0" w:name="_GoBack"/>
       <w:bookmarkEnd w:id="0"/>
+      <w:r>
+        <w:t xml:space="preserve"> giving your opponent a free turn.</w:t>
+      </w:r>
     </w:p>
     <w:sectPr>
       <w:pgSz w:w="12240" w:h="15840"/>
@@ -179,6 +360,103 @@
     </w:sectPr>
   </w:body>
 </w:document>
+</file>
+
+<file path=word/numbering.xml><?xml version="1.0" encoding="utf-8"?>
+<w:numbering xmlns:wpc="http://schemas.microsoft.com/office/word/2010/wordprocessingCanvas" xmlns:mc="http://schemas.openxmlformats.org/markup-compatibility/2006" xmlns:o="urn:schemas-microsoft-com:office:office" xmlns:r="http://schemas.openxmlformats.org/officeDocument/2006/relationships" xmlns:m="http://schemas.openxmlformats.org/officeDocument/2006/math" xmlns:v="urn:schemas-microsoft-com:vml" xmlns:wp14="http://schemas.microsoft.com/office/word/2010/wordprocessingDrawing" xmlns:wp="http://schemas.openxmlformats.org/drawingml/2006/wordprocessingDrawing" xmlns:w10="urn:schemas-microsoft-com:office:word" xmlns:w="http://schemas.openxmlformats.org/wordprocessingml/2006/main" xmlns:w14="http://schemas.microsoft.com/office/word/2010/wordml" xmlns:wpg="http://schemas.microsoft.com/office/word/2010/wordprocessingGroup" xmlns:wpi="http://schemas.microsoft.com/office/word/2010/wordprocessingInk" xmlns:wne="http://schemas.microsoft.com/office/word/2006/wordml" xmlns:wps="http://schemas.microsoft.com/office/word/2010/wordprocessingShape" mc:Ignorable="w14 wp14">
+  <w:abstractNum w:abstractNumId="0">
+    <w:nsid w:val="5ACA2FC7"/>
+    <w:multiLevelType w:val="hybridMultilevel"/>
+    <w:tmpl w:val="090C72D8"/>
+    <w:lvl w:ilvl="0" w:tplc="F1284246">
+      <w:start w:val="1"/>
+      <w:numFmt w:val="decimal"/>
+      <w:lvlText w:val="%1."/>
+      <w:lvlJc w:val="left"/>
+      <w:pPr>
+        <w:ind w:left="1080" w:hanging="360"/>
+      </w:pPr>
+      <w:rPr>
+        <w:rFonts w:hint="default"/>
+      </w:rPr>
+    </w:lvl>
+    <w:lvl w:ilvl="1" w:tplc="04090019" w:tentative="1">
+      <w:start w:val="1"/>
+      <w:numFmt w:val="lowerLetter"/>
+      <w:lvlText w:val="%2."/>
+      <w:lvlJc w:val="left"/>
+      <w:pPr>
+        <w:ind w:left="1800" w:hanging="360"/>
+      </w:pPr>
+    </w:lvl>
+    <w:lvl w:ilvl="2" w:tplc="0409001B" w:tentative="1">
+      <w:start w:val="1"/>
+      <w:numFmt w:val="lowerRoman"/>
+      <w:lvlText w:val="%3."/>
+      <w:lvlJc w:val="right"/>
+      <w:pPr>
+        <w:ind w:left="2520" w:hanging="180"/>
+      </w:pPr>
+    </w:lvl>
+    <w:lvl w:ilvl="3" w:tplc="0409000F" w:tentative="1">
+      <w:start w:val="1"/>
+      <w:numFmt w:val="decimal"/>
+      <w:lvlText w:val="%4."/>
+      <w:lvlJc w:val="left"/>
+      <w:pPr>
+        <w:ind w:left="3240" w:hanging="360"/>
+      </w:pPr>
+    </w:lvl>
+    <w:lvl w:ilvl="4" w:tplc="04090019" w:tentative="1">
+      <w:start w:val="1"/>
+      <w:numFmt w:val="lowerLetter"/>
+      <w:lvlText w:val="%5."/>
+      <w:lvlJc w:val="left"/>
+      <w:pPr>
+        <w:ind w:left="3960" w:hanging="360"/>
+      </w:pPr>
+    </w:lvl>
+    <w:lvl w:ilvl="5" w:tplc="0409001B" w:tentative="1">
+      <w:start w:val="1"/>
+      <w:numFmt w:val="lowerRoman"/>
+      <w:lvlText w:val="%6."/>
+      <w:lvlJc w:val="right"/>
+      <w:pPr>
+        <w:ind w:left="4680" w:hanging="180"/>
+      </w:pPr>
+    </w:lvl>
+    <w:lvl w:ilvl="6" w:tplc="0409000F" w:tentative="1">
+      <w:start w:val="1"/>
+      <w:numFmt w:val="decimal"/>
+      <w:lvlText w:val="%7."/>
+      <w:lvlJc w:val="left"/>
+      <w:pPr>
+        <w:ind w:left="5400" w:hanging="360"/>
+      </w:pPr>
+    </w:lvl>
+    <w:lvl w:ilvl="7" w:tplc="04090019" w:tentative="1">
+      <w:start w:val="1"/>
+      <w:numFmt w:val="lowerLetter"/>
+      <w:lvlText w:val="%8."/>
+      <w:lvlJc w:val="left"/>
+      <w:pPr>
+        <w:ind w:left="6120" w:hanging="360"/>
+      </w:pPr>
+    </w:lvl>
+    <w:lvl w:ilvl="8" w:tplc="0409001B" w:tentative="1">
+      <w:start w:val="1"/>
+      <w:numFmt w:val="lowerRoman"/>
+      <w:lvlText w:val="%9."/>
+      <w:lvlJc w:val="right"/>
+      <w:pPr>
+        <w:ind w:left="6840" w:hanging="180"/>
+      </w:pPr>
+    </w:lvl>
+  </w:abstractNum>
+  <w:num w:numId="1">
+    <w:abstractNumId w:val="0"/>
+  </w:num>
+</w:numbering>
 </file>
 
 <file path=word/styles.xml><?xml version="1.0" encoding="utf-8"?>
@@ -368,6 +646,17 @@
     <w:semiHidden/>
     <w:unhideWhenUsed/>
   </w:style>
+  <w:style w:type="paragraph" w:styleId="ListParagraph">
+    <w:name w:val="List Paragraph"/>
+    <w:basedOn w:val="Normal"/>
+    <w:uiPriority w:val="34"/>
+    <w:qFormat/>
+    <w:rsid w:val="00490E3F"/>
+    <w:pPr>
+      <w:ind w:left="720"/>
+      <w:contextualSpacing/>
+    </w:pPr>
+  </w:style>
 </w:styles>
 </file>
 
@@ -557,6 +846,17 @@
     <w:uiPriority w:val="99"/>
     <w:semiHidden/>
     <w:unhideWhenUsed/>
+  </w:style>
+  <w:style w:type="paragraph" w:styleId="ListParagraph">
+    <w:name w:val="List Paragraph"/>
+    <w:basedOn w:val="Normal"/>
+    <w:uiPriority w:val="34"/>
+    <w:qFormat/>
+    <w:rsid w:val="00490E3F"/>
+    <w:pPr>
+      <w:ind w:left="720"/>
+      <w:contextualSpacing/>
+    </w:pPr>
   </w:style>
 </w:styles>
 </file>
@@ -851,7 +1151,7 @@
 </file>
 
 <file path=customXml/itemProps1.xml><?xml version="1.0" encoding="utf-8"?>
-<ds:datastoreItem xmlns:ds="http://schemas.openxmlformats.org/officeDocument/2006/customXml" ds:itemID="{61A2DBA5-6148-4133-92DA-A85D984FE614}">
+<ds:datastoreItem xmlns:ds="http://schemas.openxmlformats.org/officeDocument/2006/customXml" ds:itemID="{A62222D8-02EA-4103-A7FE-9B4EB912ABF6}">
   <ds:schemaRefs>
     <ds:schemaRef ds:uri="http://schemas.openxmlformats.org/officeDocument/2006/bibliography"/>
   </ds:schemaRefs>

</xml_diff>